<commit_message>
added reference links about factory and solid principles
</commit_message>
<xml_diff>
--- a/factory/DESIGN PATTERN.docx
+++ b/factory/DESIGN PATTERN.docx
@@ -107,14 +107,93 @@
           <w:sz w:val="28"/>
           <w:szCs w:val="28"/>
         </w:rPr>
-        <w:t>C</w:t>
-      </w:r>
-      <w:r>
-        <w:rPr>
-          <w:sz w:val="28"/>
-          <w:szCs w:val="28"/>
-        </w:rPr>
-        <w:t>onsider another triangle that is right angled here we cannot use constructor overloading since the no.</w:t>
+        <w:t>Consider another triangle that is right angled here we cannot use constructor overloading since the no. of parameters in scalene and isosceles are same i. e 2 but the method of initializing the third side isn’t the same.</w:t>
+      </w:r>
+    </w:p>
+    <w:p>
+      <w:pPr>
+        <w:rPr>
+          <w:sz w:val="28"/>
+          <w:szCs w:val="28"/>
+        </w:rPr>
+      </w:pPr>
+    </w:p>
+    <w:p>
+      <w:pPr>
+        <w:rPr>
+          <w:b/>
+          <w:sz w:val="28"/>
+          <w:szCs w:val="28"/>
+          <w:u w:val="single"/>
+        </w:rPr>
+      </w:pPr>
+      <w:r>
+        <w:rPr>
+          <w:b/>
+          <w:sz w:val="28"/>
+          <w:szCs w:val="28"/>
+          <w:u w:val="single"/>
+        </w:rPr>
+        <w:t>Step 2</w:t>
+      </w:r>
+      <w:r>
+        <w:rPr>
+          <w:b/>
+          <w:sz w:val="28"/>
+          <w:szCs w:val="28"/>
+          <w:u w:val="single"/>
+        </w:rPr>
+        <w:t>-</w:t>
+      </w:r>
+    </w:p>
+    <w:p>
+      <w:pPr>
+        <w:rPr>
+          <w:sz w:val="28"/>
+          <w:szCs w:val="28"/>
+        </w:rPr>
+      </w:pPr>
+      <w:r>
+        <w:rPr>
+          <w:sz w:val="28"/>
+          <w:szCs w:val="28"/>
+        </w:rPr>
+        <w:t>W</w:t>
+      </w:r>
+      <w:r>
+        <w:rPr>
+          <w:sz w:val="28"/>
+          <w:szCs w:val="28"/>
+        </w:rPr>
+        <w:t>rite a code to calculate area and perimeter of all three</w:t>
+      </w:r>
+      <w:r>
+        <w:rPr>
+          <w:sz w:val="28"/>
+          <w:szCs w:val="28"/>
+        </w:rPr>
+        <w:t xml:space="preserve"> types of </w:t>
+      </w:r>
+      <w:r>
+        <w:rPr>
+          <w:sz w:val="28"/>
+          <w:szCs w:val="28"/>
+        </w:rPr>
+        <w:t>triangles.</w:t>
+      </w:r>
+      <w:r>
+        <w:rPr>
+          <w:sz w:val="28"/>
+          <w:szCs w:val="28"/>
+        </w:rPr>
+        <w:t xml:space="preserve">      </w:t>
+      </w:r>
+      <w:r>
+        <w:rPr>
+          <w:sz w:val="28"/>
+          <w:szCs w:val="28"/>
+        </w:rPr>
+        <w:t>(Hint:</w:t>
       </w:r>
       <w:r>
         <w:rPr>
@@ -128,128 +207,7 @@
           <w:sz w:val="28"/>
           <w:szCs w:val="28"/>
         </w:rPr>
-        <w:t>of parameters in scalene and isosceles are same</w:t>
-      </w:r>
-      <w:r>
-        <w:rPr>
-          <w:sz w:val="28"/>
-          <w:szCs w:val="28"/>
-        </w:rPr>
-        <w:t xml:space="preserve"> i. e 2 but the method of initializing the third side isn’t the same.</w:t>
-      </w:r>
-    </w:p>
-    <w:p>
-      <w:pPr>
-        <w:rPr>
-          <w:sz w:val="28"/>
-          <w:szCs w:val="28"/>
-        </w:rPr>
-      </w:pPr>
-    </w:p>
-    <w:p>
-      <w:pPr>
-        <w:rPr>
-          <w:b/>
-          <w:sz w:val="28"/>
-          <w:szCs w:val="28"/>
-          <w:u w:val="single"/>
-        </w:rPr>
-      </w:pPr>
-      <w:r>
-        <w:rPr>
-          <w:b/>
-          <w:sz w:val="28"/>
-          <w:szCs w:val="28"/>
-          <w:u w:val="single"/>
-        </w:rPr>
-        <w:t>Step 2</w:t>
-      </w:r>
-      <w:r>
-        <w:rPr>
-          <w:b/>
-          <w:sz w:val="28"/>
-          <w:szCs w:val="28"/>
-          <w:u w:val="single"/>
-        </w:rPr>
-        <w:t>-</w:t>
-      </w:r>
-    </w:p>
-    <w:p>
-      <w:pPr>
-        <w:rPr>
-          <w:sz w:val="28"/>
-          <w:szCs w:val="28"/>
-        </w:rPr>
-      </w:pPr>
-      <w:r>
-        <w:rPr>
-          <w:sz w:val="28"/>
-          <w:szCs w:val="28"/>
-        </w:rPr>
-        <w:t>W</w:t>
-      </w:r>
-      <w:r>
-        <w:rPr>
-          <w:sz w:val="28"/>
-          <w:szCs w:val="28"/>
-        </w:rPr>
-        <w:t>rite a code to calculate area and perimeter of all three</w:t>
-      </w:r>
-      <w:r>
-        <w:rPr>
-          <w:sz w:val="28"/>
-          <w:szCs w:val="28"/>
-        </w:rPr>
-        <w:t xml:space="preserve"> types of </w:t>
-      </w:r>
-      <w:r>
-        <w:rPr>
-          <w:sz w:val="28"/>
-          <w:szCs w:val="28"/>
-        </w:rPr>
-        <w:t>triangles.</w:t>
-      </w:r>
-      <w:r>
-        <w:rPr>
-          <w:sz w:val="28"/>
-          <w:szCs w:val="28"/>
-        </w:rPr>
-        <w:t xml:space="preserve">      </w:t>
-      </w:r>
-      <w:r>
-        <w:rPr>
-          <w:sz w:val="28"/>
-          <w:szCs w:val="28"/>
-        </w:rPr>
-        <w:t>(Hint:</w:t>
-      </w:r>
-      <w:r>
-        <w:rPr>
-          <w:sz w:val="28"/>
-          <w:szCs w:val="28"/>
-        </w:rPr>
-        <w:t xml:space="preserve"> </w:t>
-      </w:r>
-      <w:r>
-        <w:rPr>
-          <w:sz w:val="28"/>
-          <w:szCs w:val="28"/>
-        </w:rPr>
-        <w:t>use</w:t>
-      </w:r>
-      <w:r>
-        <w:rPr>
-          <w:sz w:val="28"/>
-          <w:szCs w:val="28"/>
-        </w:rPr>
-        <w:t xml:space="preserve"> super class</w:t>
-      </w:r>
-      <w:r>
-        <w:rPr>
-          <w:sz w:val="28"/>
-          <w:szCs w:val="28"/>
-        </w:rPr>
-        <w:t xml:space="preserve"> method)</w:t>
+        <w:t>use super class method)</w:t>
       </w:r>
     </w:p>
     <w:p>
@@ -480,23 +438,7 @@
           <w:szCs w:val="28"/>
         </w:rPr>
         <w:lastRenderedPageBreak/>
-        <w:t xml:space="preserve">Disadvantages of </w:t>
-      </w:r>
-      <w:r>
-        <w:rPr>
-          <w:b/>
-          <w:sz w:val="28"/>
-          <w:szCs w:val="28"/>
-        </w:rPr>
-        <w:t>menu driven approach</w:t>
-      </w:r>
-      <w:r>
-        <w:rPr>
-          <w:b/>
-          <w:sz w:val="28"/>
-          <w:szCs w:val="28"/>
-        </w:rPr>
-        <w:t>-</w:t>
+        <w:t>Disadvantages of menu driven approach-</w:t>
       </w:r>
     </w:p>
     <w:p>
@@ -1118,28 +1060,75 @@
         </w:rPr>
         <w:t>Given that if the ticket is Business class all of the above parameters should be initialized as ‘yes’</w:t>
       </w:r>
+      <w:r>
+        <w:rPr>
+          <w:rFonts w:ascii="Times New Roman" w:eastAsia="Times New Roman" w:hAnsi="Times New Roman" w:cs="Times New Roman"/>
+          <w:sz w:val="28"/>
+          <w:szCs w:val="28"/>
+        </w:rPr>
+        <w:t>.</w:t>
+      </w:r>
+    </w:p>
+    <w:p>
+      <w:pPr>
+        <w:spacing w:before="100" w:beforeAutospacing="1" w:after="100" w:afterAutospacing="1" w:line="240" w:lineRule="auto"/>
+        <w:rPr>
+          <w:rFonts w:ascii="Times New Roman" w:eastAsia="Times New Roman" w:hAnsi="Times New Roman" w:cs="Times New Roman"/>
+          <w:sz w:val="28"/>
+          <w:szCs w:val="28"/>
+        </w:rPr>
+      </w:pPr>
+    </w:p>
+    <w:p>
+      <w:pPr>
+        <w:spacing w:before="100" w:beforeAutospacing="1" w:after="100" w:afterAutospacing="1" w:line="240" w:lineRule="auto"/>
+        <w:rPr>
+          <w:rFonts w:ascii="Times New Roman" w:eastAsia="Times New Roman" w:hAnsi="Times New Roman" w:cs="Times New Roman"/>
+          <w:sz w:val="28"/>
+          <w:szCs w:val="28"/>
+        </w:rPr>
+      </w:pPr>
+      <w:r>
+        <w:rPr>
+          <w:rFonts w:ascii="Times New Roman" w:eastAsia="Times New Roman" w:hAnsi="Times New Roman" w:cs="Times New Roman"/>
+          <w:sz w:val="28"/>
+          <w:szCs w:val="28"/>
+        </w:rPr>
+        <w:t>For more details visit-</w:t>
+      </w:r>
+    </w:p>
+    <w:p>
+      <w:pPr>
+        <w:spacing w:before="100" w:beforeAutospacing="1" w:after="100" w:afterAutospacing="1" w:line="240" w:lineRule="auto"/>
+        <w:rPr>
+          <w:rFonts w:ascii="Times New Roman" w:eastAsia="Times New Roman" w:hAnsi="Times New Roman" w:cs="Times New Roman"/>
+          <w:sz w:val="28"/>
+          <w:szCs w:val="28"/>
+        </w:rPr>
+      </w:pPr>
+      <w:hyperlink r:id="rId6" w:history="1">
+        <w:r>
+          <w:rPr>
+            <w:rStyle w:val="Hyperlink"/>
+            <w:rFonts w:ascii="Times New Roman" w:eastAsia="Times New Roman" w:hAnsi="Times New Roman" w:cs="Times New Roman"/>
+            <w:sz w:val="28"/>
+            <w:szCs w:val="28"/>
+          </w:rPr>
+          <w:t>https://en.wikipedia.org/wiki/Factory_method_pattern</w:t>
+        </w:r>
+      </w:hyperlink>
+    </w:p>
+    <w:p>
+      <w:pPr>
+        <w:spacing w:before="100" w:beforeAutospacing="1" w:after="100" w:afterAutospacing="1" w:line="240" w:lineRule="auto"/>
+        <w:rPr>
+          <w:rFonts w:ascii="Times New Roman" w:eastAsia="Times New Roman" w:hAnsi="Times New Roman" w:cs="Times New Roman"/>
+          <w:sz w:val="28"/>
+          <w:szCs w:val="28"/>
+        </w:rPr>
+      </w:pPr>
       <w:bookmarkStart w:id="0" w:name="_GoBack"/>
       <w:bookmarkEnd w:id="0"/>
-      <w:r>
-        <w:rPr>
-          <w:rFonts w:ascii="Times New Roman" w:eastAsia="Times New Roman" w:hAnsi="Times New Roman" w:cs="Times New Roman"/>
-          <w:sz w:val="28"/>
-          <w:szCs w:val="28"/>
-        </w:rPr>
-        <w:t>.</w:t>
-      </w:r>
-    </w:p>
-    <w:p>
-      <w:pPr>
-        <w:pStyle w:val="ListParagraph"/>
-        <w:spacing w:before="100" w:beforeAutospacing="1" w:after="100" w:afterAutospacing="1" w:line="240" w:lineRule="auto"/>
-        <w:ind w:left="1440"/>
-        <w:rPr>
-          <w:rFonts w:ascii="Times New Roman" w:eastAsia="Times New Roman" w:hAnsi="Times New Roman" w:cs="Times New Roman"/>
-          <w:sz w:val="28"/>
-          <w:szCs w:val="28"/>
-        </w:rPr>
-      </w:pPr>
     </w:p>
     <w:sectPr>
       <w:pgSz w:w="12240" w:h="15840"/>
@@ -2418,7 +2407,6 @@
     <w:name w:val="Hyperlink"/>
     <w:basedOn w:val="DefaultParagraphFont"/>
     <w:uiPriority w:val="99"/>
-    <w:semiHidden/>
     <w:unhideWhenUsed/>
     <w:rsid w:val="009B04CA"/>
     <w:rPr>
@@ -2698,7 +2686,6 @@
     <w:name w:val="Hyperlink"/>
     <w:basedOn w:val="DefaultParagraphFont"/>
     <w:uiPriority w:val="99"/>
-    <w:semiHidden/>
     <w:unhideWhenUsed/>
     <w:rsid w:val="009B04CA"/>
     <w:rPr>

</xml_diff>

<commit_message>
added input output files and solutions of question 1-6
</commit_message>
<xml_diff>
--- a/factory/DESIGN PATTERN.docx
+++ b/factory/DESIGN PATTERN.docx
@@ -70,16 +70,18 @@
           <w:sz w:val="28"/>
           <w:szCs w:val="28"/>
         </w:rPr>
-        <w:t>Given two triangles (one scalene and another isosceles) calculate the area and perimeter of both .Note that all three sides of a scalene triangle are available and only the base and one side is mentioned.(Solve using constructor overloading).</w:t>
-      </w:r>
-    </w:p>
-    <w:p>
-      <w:pPr>
-        <w:rPr>
-          <w:sz w:val="28"/>
-          <w:szCs w:val="28"/>
-        </w:rPr>
-      </w:pPr>
+        <w:t>Given three triangles (one scalene,another isosceles and third right angled) calculate the area and perimeter of all three .Note that all three sides of a scalene triangle are available and for isoceles only the unequal and one equal side is mentioned and for right angled triangle the base and height is given.(Solve using constructor overloading).</w:t>
+      </w:r>
+    </w:p>
+    <w:p>
+      <w:pPr>
+        <w:rPr>
+          <w:sz w:val="28"/>
+          <w:szCs w:val="28"/>
+        </w:rPr>
+      </w:pPr>
+      <w:bookmarkStart w:id="0" w:name="_GoBack"/>
+      <w:bookmarkEnd w:id="0"/>
       <w:r>
         <w:rPr>
           <w:b/>
@@ -437,7 +439,6 @@
           <w:sz w:val="28"/>
           <w:szCs w:val="28"/>
         </w:rPr>
-        <w:lastRenderedPageBreak/>
         <w:t>Disadvantages of menu driven approach-</w:t>
       </w:r>
     </w:p>
@@ -954,6 +955,7 @@
           <w:sz w:val="28"/>
           <w:szCs w:val="28"/>
         </w:rPr>
+        <w:lastRenderedPageBreak/>
         <w:t>Consider an Airplane Ticket Reservation System where there are two types of tickets available Business class and economy.</w:t>
       </w:r>
       <w:r>
@@ -993,7 +995,6 @@
           <w:sz w:val="28"/>
           <w:szCs w:val="28"/>
         </w:rPr>
-        <w:lastRenderedPageBreak/>
         <w:t>Meal(y/n)</w:t>
       </w:r>
     </w:p>
@@ -1127,8 +1128,6 @@
           <w:szCs w:val="28"/>
         </w:rPr>
       </w:pPr>
-      <w:bookmarkStart w:id="0" w:name="_GoBack"/>
-      <w:bookmarkEnd w:id="0"/>
     </w:p>
     <w:sectPr>
       <w:pgSz w:w="12240" w:h="15840"/>

</xml_diff>